<commit_message>
final PCA_GMM model and updated README
</commit_message>
<xml_diff>
--- a/final submission/README.docx
+++ b/final submission/README.docx
@@ -4,6 +4,68 @@
   <w:body>
     <w:p>
       <w:pPr>
+        <w:jc w:val="center"/>
+        <w:rPr>
+          <w:rFonts w:ascii="Arial" w:hAnsi="Arial" w:cs="Arial"/>
+          <w:color w:val="000000"/>
+          <w:sz w:val="22"/>
+          <w:szCs w:val="22"/>
+        </w:rPr>
+      </w:pPr>
+      <w:r>
+        <w:rPr>
+          <w:rFonts w:ascii="Arial" w:hAnsi="Arial" w:cs="Arial"/>
+          <w:color w:val="000000"/>
+          <w:sz w:val="22"/>
+          <w:szCs w:val="22"/>
+        </w:rPr>
+        <w:t xml:space="preserve">CIS520: Implementation of Models </w:t>
+      </w:r>
+    </w:p>
+    <w:p>
+      <w:pPr>
+        <w:jc w:val="center"/>
+        <w:rPr>
+          <w:rFonts w:ascii="Arial" w:hAnsi="Arial" w:cs="Arial"/>
+          <w:color w:val="000000"/>
+          <w:sz w:val="22"/>
+          <w:szCs w:val="22"/>
+        </w:rPr>
+      </w:pPr>
+      <w:r>
+        <w:rPr>
+          <w:rFonts w:ascii="Arial" w:hAnsi="Arial" w:cs="Arial"/>
+          <w:color w:val="000000"/>
+          <w:sz w:val="22"/>
+          <w:szCs w:val="22"/>
+        </w:rPr>
+        <w:t>Francine Leech, Ziyin Qu, Chen Xiang</w:t>
+      </w:r>
+    </w:p>
+    <w:p>
+      <w:pPr>
+        <w:jc w:val="center"/>
+        <w:rPr>
+          <w:rFonts w:ascii="Arial" w:hAnsi="Arial" w:cs="Arial"/>
+          <w:color w:val="000000"/>
+          <w:sz w:val="22"/>
+          <w:szCs w:val="22"/>
+        </w:rPr>
+      </w:pPr>
+    </w:p>
+    <w:p>
+      <w:pPr>
+        <w:rPr>
+          <w:rFonts w:ascii="Arial" w:hAnsi="Arial" w:cs="Arial"/>
+          <w:color w:val="000000"/>
+          <w:sz w:val="22"/>
+          <w:szCs w:val="22"/>
+        </w:rPr>
+      </w:pPr>
+    </w:p>
+    <w:p>
+      <w:pPr>
+        <w:jc w:val="both"/>
         <w:rPr>
           <w:rFonts w:ascii="Times New Roman" w:hAnsi="Times New Roman" w:cs="Times New Roman"/>
         </w:rPr>
@@ -15,7 +77,151 @@
           <w:sz w:val="22"/>
           <w:szCs w:val="22"/>
         </w:rPr>
-        <w:t xml:space="preserve">The four we implemented were a generative model, discriminative model, semi-supervised dimensionality reduction model, and an instance based method with the text data. We used a 10-fold cross validation to calculate the training error of the model. </w:t>
+        <w:tab/>
+      </w:r>
+      <w:r>
+        <w:rPr>
+          <w:rFonts w:ascii="Arial" w:hAnsi="Arial" w:cs="Arial"/>
+          <w:color w:val="000000"/>
+          <w:sz w:val="22"/>
+          <w:szCs w:val="22"/>
+        </w:rPr>
+        <w:t>The four we implemented were a generati</w:t>
+      </w:r>
+      <w:r>
+        <w:rPr>
+          <w:rFonts w:ascii="Arial" w:hAnsi="Arial" w:cs="Arial"/>
+          <w:color w:val="000000"/>
+          <w:sz w:val="22"/>
+          <w:szCs w:val="22"/>
+        </w:rPr>
+        <w:t>ve model, discriminative model</w:t>
+      </w:r>
+      <w:r>
+        <w:rPr>
+          <w:rFonts w:ascii="Arial" w:hAnsi="Arial" w:cs="Arial"/>
+          <w:color w:val="000000"/>
+          <w:sz w:val="22"/>
+          <w:szCs w:val="22"/>
+        </w:rPr>
+        <w:t>, and an instance based method with the text data</w:t>
+      </w:r>
+      <w:r>
+        <w:rPr>
+          <w:rFonts w:ascii="Arial" w:hAnsi="Arial" w:cs="Arial"/>
+          <w:color w:val="000000"/>
+          <w:sz w:val="22"/>
+          <w:szCs w:val="22"/>
+        </w:rPr>
+        <w:t xml:space="preserve"> in words_train.mat</w:t>
+      </w:r>
+      <w:r>
+        <w:rPr>
+          <w:rFonts w:ascii="Arial" w:hAnsi="Arial" w:cs="Arial"/>
+          <w:color w:val="000000"/>
+          <w:sz w:val="22"/>
+          <w:szCs w:val="22"/>
+        </w:rPr>
+        <w:t xml:space="preserve">. </w:t>
+      </w:r>
+      <w:r>
+        <w:rPr>
+          <w:rFonts w:ascii="Arial" w:hAnsi="Arial" w:cs="Arial"/>
+          <w:color w:val="000000"/>
+          <w:sz w:val="22"/>
+          <w:szCs w:val="22"/>
+        </w:rPr>
+        <w:t xml:space="preserve">We used a </w:t>
+      </w:r>
+      <w:r>
+        <w:rPr>
+          <w:rFonts w:ascii="Arial" w:hAnsi="Arial" w:cs="Arial"/>
+          <w:color w:val="000000"/>
+          <w:sz w:val="22"/>
+          <w:szCs w:val="22"/>
+        </w:rPr>
+        <w:t xml:space="preserve">semi-supervised dimensionality reduction </w:t>
+      </w:r>
+      <w:r>
+        <w:rPr>
+          <w:rFonts w:ascii="Arial" w:hAnsi="Arial" w:cs="Arial"/>
+          <w:color w:val="000000"/>
+          <w:sz w:val="22"/>
+          <w:szCs w:val="22"/>
+        </w:rPr>
+        <w:t>method</w:t>
+      </w:r>
+      <w:r>
+        <w:rPr>
+          <w:rFonts w:ascii="Arial" w:hAnsi="Arial" w:cs="Arial"/>
+          <w:color w:val="000000"/>
+          <w:sz w:val="22"/>
+          <w:szCs w:val="22"/>
+        </w:rPr>
+        <w:t xml:space="preserve"> with a GMM model to predict the</w:t>
+      </w:r>
+      <w:r>
+        <w:rPr>
+          <w:rFonts w:ascii="Arial" w:hAnsi="Arial" w:cs="Arial"/>
+          <w:color w:val="000000"/>
+          <w:sz w:val="22"/>
+          <w:szCs w:val="22"/>
+        </w:rPr>
+        <w:t xml:space="preserve"> color data in train_color.mat.</w:t>
+      </w:r>
+      <w:r>
+        <w:rPr>
+          <w:rFonts w:ascii="Arial" w:hAnsi="Arial" w:cs="Arial"/>
+          <w:color w:val="000000"/>
+          <w:sz w:val="22"/>
+          <w:szCs w:val="22"/>
+        </w:rPr>
+        <w:t xml:space="preserve"> </w:t>
+      </w:r>
+      <w:r>
+        <w:rPr>
+          <w:rFonts w:ascii="Arial" w:hAnsi="Arial" w:cs="Arial"/>
+          <w:color w:val="000000"/>
+          <w:sz w:val="22"/>
+          <w:szCs w:val="22"/>
+        </w:rPr>
+        <w:t xml:space="preserve">We used a 10-fold cross validation to calculate the </w:t>
+      </w:r>
+      <w:r>
+        <w:rPr>
+          <w:rFonts w:ascii="Arial" w:hAnsi="Arial" w:cs="Arial"/>
+          <w:color w:val="000000"/>
+          <w:sz w:val="22"/>
+          <w:szCs w:val="22"/>
+        </w:rPr>
+        <w:t>average cross validation errors</w:t>
+      </w:r>
+      <w:r>
+        <w:rPr>
+          <w:rFonts w:ascii="Arial" w:hAnsi="Arial" w:cs="Arial"/>
+          <w:color w:val="000000"/>
+          <w:sz w:val="22"/>
+          <w:szCs w:val="22"/>
+        </w:rPr>
+        <w:t xml:space="preserve"> of the model</w:t>
+      </w:r>
+      <w:r>
+        <w:rPr>
+          <w:rFonts w:ascii="Arial" w:hAnsi="Arial" w:cs="Arial"/>
+          <w:color w:val="000000"/>
+          <w:sz w:val="22"/>
+          <w:szCs w:val="22"/>
+        </w:rPr>
+        <w:t>s</w:t>
+      </w:r>
+      <w:r>
+        <w:rPr>
+          <w:rFonts w:ascii="Arial" w:hAnsi="Arial" w:cs="Arial"/>
+          <w:color w:val="000000"/>
+          <w:sz w:val="22"/>
+          <w:szCs w:val="22"/>
+        </w:rPr>
+        <w:t xml:space="preserve">. </w:t>
       </w:r>
     </w:p>
     <w:p>
@@ -46,6 +252,16 @@
     <w:p>
       <w:pPr>
         <w:rPr>
+          <w:rFonts w:ascii="Arial" w:hAnsi="Arial" w:cs="Arial"/>
+          <w:color w:val="000000"/>
+          <w:sz w:val="22"/>
+          <w:szCs w:val="22"/>
+        </w:rPr>
+      </w:pPr>
+    </w:p>
+    <w:p>
+      <w:pPr>
+        <w:rPr>
           <w:rFonts w:ascii="Times New Roman" w:hAnsi="Times New Roman" w:cs="Times New Roman"/>
         </w:rPr>
       </w:pPr>
@@ -56,58 +272,16 @@
           <w:sz w:val="22"/>
           <w:szCs w:val="22"/>
         </w:rPr>
-        <w:t xml:space="preserve">Our generative model was a Naive Bayes Model. We used the </w:t>
-      </w:r>
-      <w:proofErr w:type="spellStart"/>
-      <w:r>
-        <w:rPr>
-          <w:rFonts w:ascii="Arial" w:hAnsi="Arial" w:cs="Arial"/>
-          <w:color w:val="000000"/>
-          <w:sz w:val="22"/>
-          <w:szCs w:val="22"/>
-        </w:rPr>
-        <w:t>Matlab</w:t>
-      </w:r>
-      <w:proofErr w:type="spellEnd"/>
-      <w:r>
-        <w:rPr>
-          <w:rFonts w:ascii="Arial" w:hAnsi="Arial" w:cs="Arial"/>
-          <w:color w:val="000000"/>
-          <w:sz w:val="22"/>
-          <w:szCs w:val="22"/>
-        </w:rPr>
-        <w:t xml:space="preserve"> function, </w:t>
-      </w:r>
-      <w:proofErr w:type="spellStart"/>
-      <w:proofErr w:type="gramStart"/>
-      <w:r>
-        <w:rPr>
-          <w:rFonts w:ascii="Arial" w:hAnsi="Arial" w:cs="Arial"/>
-          <w:color w:val="000000"/>
-          <w:sz w:val="22"/>
-          <w:szCs w:val="22"/>
-        </w:rPr>
-        <w:t>fitcnb</w:t>
-      </w:r>
-      <w:proofErr w:type="spellEnd"/>
-      <w:r>
-        <w:rPr>
-          <w:rFonts w:ascii="Arial" w:hAnsi="Arial" w:cs="Arial"/>
-          <w:color w:val="000000"/>
-          <w:sz w:val="22"/>
-          <w:szCs w:val="22"/>
-        </w:rPr>
-        <w:t>(</w:t>
-      </w:r>
-      <w:proofErr w:type="gramEnd"/>
-      <w:r>
-        <w:rPr>
-          <w:rFonts w:ascii="Arial" w:hAnsi="Arial" w:cs="Arial"/>
-          <w:color w:val="000000"/>
-          <w:sz w:val="22"/>
-          <w:szCs w:val="22"/>
-        </w:rPr>
-        <w:t xml:space="preserve">) and set the distribution within the model as multinomial distribution. The model had a training error of 0.80. </w:t>
+        <w:tab/>
+      </w:r>
+      <w:r>
+        <w:rPr>
+          <w:rFonts w:ascii="Arial" w:hAnsi="Arial" w:cs="Arial"/>
+          <w:color w:val="000000"/>
+          <w:sz w:val="22"/>
+          <w:szCs w:val="22"/>
+        </w:rPr>
+        <w:t xml:space="preserve">Our generative model was a Naive Bayes Model. We used the Matlab function, fitcnb() and set the distribution within the model as multinomial distribution. The model had a training error of 0.80. </w:t>
       </w:r>
     </w:p>
     <w:p>
@@ -130,27 +304,16 @@
           <w:sz w:val="22"/>
           <w:szCs w:val="22"/>
         </w:rPr>
-        <w:t xml:space="preserve">To run the </w:t>
-      </w:r>
-      <w:proofErr w:type="gramStart"/>
-      <w:r>
-        <w:rPr>
-          <w:rFonts w:ascii="Arial" w:hAnsi="Arial" w:cs="Arial"/>
-          <w:color w:val="000000"/>
-          <w:sz w:val="22"/>
-          <w:szCs w:val="22"/>
-        </w:rPr>
-        <w:t>model</w:t>
-      </w:r>
-      <w:proofErr w:type="gramEnd"/>
-      <w:r>
-        <w:rPr>
-          <w:rFonts w:ascii="Arial" w:hAnsi="Arial" w:cs="Arial"/>
-          <w:color w:val="000000"/>
-          <w:sz w:val="22"/>
-          <w:szCs w:val="22"/>
-        </w:rPr>
-        <w:t xml:space="preserve"> the Naive Bayes Model… </w:t>
+        <w:tab/>
+      </w:r>
+      <w:r>
+        <w:rPr>
+          <w:rFonts w:ascii="Arial" w:hAnsi="Arial" w:cs="Arial"/>
+          <w:color w:val="000000"/>
+          <w:sz w:val="22"/>
+          <w:szCs w:val="22"/>
+        </w:rPr>
+        <w:t xml:space="preserve">To run the model the Naive Bayes Model… </w:t>
       </w:r>
     </w:p>
     <w:p>
@@ -181,6 +344,16 @@
     <w:p>
       <w:pPr>
         <w:rPr>
+          <w:rFonts w:ascii="Arial" w:hAnsi="Arial" w:cs="Arial"/>
+          <w:color w:val="000000"/>
+          <w:sz w:val="22"/>
+          <w:szCs w:val="22"/>
+        </w:rPr>
+      </w:pPr>
+    </w:p>
+    <w:p>
+      <w:pPr>
+        <w:rPr>
           <w:rFonts w:ascii="Times New Roman" w:hAnsi="Times New Roman" w:cs="Times New Roman"/>
         </w:rPr>
       </w:pPr>
@@ -191,58 +364,34 @@
           <w:sz w:val="22"/>
           <w:szCs w:val="22"/>
         </w:rPr>
-        <w:t xml:space="preserve">The discriminative model we fit was a cross-validated SVM classifier using Bayesian Optimization. The model classifies the tweet as 0 or 1 using </w:t>
-      </w:r>
-      <w:proofErr w:type="spellStart"/>
-      <w:proofErr w:type="gramStart"/>
-      <w:r>
-        <w:rPr>
-          <w:rFonts w:ascii="Arial" w:hAnsi="Arial" w:cs="Arial"/>
-          <w:color w:val="000000"/>
-          <w:sz w:val="22"/>
-          <w:szCs w:val="22"/>
-        </w:rPr>
-        <w:t>fitcsvm</w:t>
-      </w:r>
-      <w:proofErr w:type="spellEnd"/>
-      <w:r>
-        <w:rPr>
-          <w:rFonts w:ascii="Arial" w:hAnsi="Arial" w:cs="Arial"/>
-          <w:color w:val="000000"/>
-          <w:sz w:val="22"/>
-          <w:szCs w:val="22"/>
-        </w:rPr>
-        <w:t>(</w:t>
-      </w:r>
-      <w:proofErr w:type="gramEnd"/>
-      <w:r>
-        <w:rPr>
-          <w:rFonts w:ascii="Arial" w:hAnsi="Arial" w:cs="Arial"/>
-          <w:color w:val="000000"/>
-          <w:sz w:val="22"/>
-          <w:szCs w:val="22"/>
-        </w:rPr>
-        <w:t xml:space="preserve">) , and then uses </w:t>
-      </w:r>
-      <w:proofErr w:type="spellStart"/>
-      <w:r>
-        <w:rPr>
-          <w:rFonts w:ascii="Arial" w:hAnsi="Arial" w:cs="Arial"/>
-          <w:color w:val="000000"/>
-          <w:sz w:val="22"/>
-          <w:szCs w:val="22"/>
-        </w:rPr>
-        <w:t>bayesopt</w:t>
-      </w:r>
-      <w:proofErr w:type="spellEnd"/>
-      <w:r>
-        <w:rPr>
-          <w:rFonts w:ascii="Arial" w:hAnsi="Arial" w:cs="Arial"/>
-          <w:color w:val="000000"/>
-          <w:sz w:val="22"/>
-          <w:szCs w:val="22"/>
-        </w:rPr>
-        <w:t xml:space="preserve">() to optimize the parameters from the SVM model with respect to the cross validation. The model had a training error of 0.81. </w:t>
+        <w:tab/>
+      </w:r>
+      <w:r>
+        <w:rPr>
+          <w:rFonts w:ascii="Arial" w:hAnsi="Arial" w:cs="Arial"/>
+          <w:color w:val="000000"/>
+          <w:sz w:val="22"/>
+          <w:szCs w:val="22"/>
+        </w:rPr>
+        <w:t>The discriminative model we fit was a cross-validated SVM classifier. The model classifies the tweet as 0 or 1 using fitcsvm(). The mod</w:t>
+      </w:r>
+      <w:r>
+        <w:rPr>
+          <w:rFonts w:ascii="Arial" w:hAnsi="Arial" w:cs="Arial"/>
+          <w:color w:val="000000"/>
+          <w:sz w:val="22"/>
+          <w:szCs w:val="22"/>
+        </w:rPr>
+        <w:t xml:space="preserve">el had a training error of … </w:t>
+      </w:r>
+      <w:r>
+        <w:rPr>
+          <w:rFonts w:ascii="Arial" w:hAnsi="Arial" w:cs="Arial"/>
+          <w:color w:val="000000"/>
+          <w:sz w:val="22"/>
+          <w:szCs w:val="22"/>
+        </w:rPr>
+        <w:t xml:space="preserve"> </w:t>
       </w:r>
     </w:p>
     <w:p>
@@ -265,6 +414,17 @@
           <w:sz w:val="22"/>
           <w:szCs w:val="22"/>
         </w:rPr>
+        <w:tab/>
+      </w:r>
+      <w:bookmarkStart w:id="0" w:name="_GoBack"/>
+      <w:bookmarkEnd w:id="0"/>
+      <w:r>
+        <w:rPr>
+          <w:rFonts w:ascii="Arial" w:hAnsi="Arial" w:cs="Arial"/>
+          <w:color w:val="000000"/>
+          <w:sz w:val="22"/>
+          <w:szCs w:val="22"/>
+        </w:rPr>
         <w:t xml:space="preserve">To run the discriminative model… </w:t>
       </w:r>
     </w:p>
@@ -277,11 +437,6 @@
     </w:p>
     <w:p>
       <w:pPr>
-        <w:rPr>
-          <w:rFonts w:ascii="Times New Roman" w:hAnsi="Times New Roman" w:cs="Times New Roman"/>
-        </w:rPr>
-      </w:pPr>
-      <w:r>
         <w:rPr>
           <w:rFonts w:ascii="Arial" w:hAnsi="Arial" w:cs="Arial"/>
           <w:b/>
@@ -290,21 +445,6 @@
           <w:sz w:val="22"/>
           <w:szCs w:val="22"/>
         </w:rPr>
-        <w:t>Instance Based Method</w:t>
-      </w:r>
-    </w:p>
-    <w:p>
-      <w:pPr>
-        <w:rPr>
-          <w:rFonts w:ascii="Times New Roman" w:eastAsia="Times New Roman" w:hAnsi="Times New Roman" w:cs="Times New Roman"/>
-        </w:rPr>
-      </w:pPr>
-    </w:p>
-    <w:p>
-      <w:pPr>
-        <w:rPr>
-          <w:rFonts w:ascii="Times New Roman" w:hAnsi="Times New Roman" w:cs="Times New Roman"/>
-        </w:rPr>
       </w:pPr>
       <w:r>
         <w:rPr>
@@ -315,8 +455,82 @@
           <w:sz w:val="22"/>
           <w:szCs w:val="22"/>
         </w:rPr>
+        <w:t>Instance Based Method</w:t>
+      </w:r>
+      <w:r>
+        <w:rPr>
+          <w:rFonts w:ascii="Arial" w:hAnsi="Arial" w:cs="Arial"/>
+          <w:b/>
+          <w:bCs/>
+          <w:color w:val="000000"/>
+          <w:sz w:val="22"/>
+          <w:szCs w:val="22"/>
+        </w:rPr>
+        <w:t xml:space="preserve"> </w:t>
+      </w:r>
+      <w:r>
+        <w:rPr>
+          <w:rFonts w:ascii="Arial" w:hAnsi="Arial" w:cs="Arial"/>
+          <w:b/>
+          <w:bCs/>
+          <w:color w:val="000000"/>
+          <w:sz w:val="22"/>
+          <w:szCs w:val="22"/>
+        </w:rPr>
+        <w:t xml:space="preserve">- </w:t>
+      </w:r>
+      <w:r>
+        <w:rPr>
+          <w:rFonts w:ascii="Arial" w:hAnsi="Arial" w:cs="Arial"/>
+          <w:b/>
+          <w:bCs/>
+          <w:color w:val="000000"/>
+          <w:sz w:val="22"/>
+          <w:szCs w:val="22"/>
+        </w:rPr>
+        <w:t xml:space="preserve">kmeans </w:t>
+      </w:r>
+    </w:p>
+    <w:p>
+      <w:pPr>
+        <w:rPr>
+          <w:rFonts w:ascii="Times New Roman" w:eastAsia="Times New Roman" w:hAnsi="Times New Roman" w:cs="Times New Roman"/>
+        </w:rPr>
+      </w:pPr>
+    </w:p>
+    <w:p>
+      <w:pPr>
+        <w:rPr>
+          <w:rFonts w:ascii="Arial" w:hAnsi="Arial" w:cs="Arial"/>
+          <w:b/>
+          <w:bCs/>
+          <w:color w:val="000000"/>
+          <w:sz w:val="22"/>
+          <w:szCs w:val="22"/>
+        </w:rPr>
+      </w:pPr>
+      <w:r>
+        <w:rPr>
+          <w:rFonts w:ascii="Arial" w:hAnsi="Arial" w:cs="Arial"/>
+          <w:b/>
+          <w:bCs/>
+          <w:color w:val="000000"/>
+          <w:sz w:val="22"/>
+          <w:szCs w:val="22"/>
+        </w:rPr>
         <w:t>Semi-Supervised Dimensionality Reduction</w:t>
       </w:r>
+      <w:r>
+        <w:rPr>
+          <w:rFonts w:ascii="Arial" w:hAnsi="Arial" w:cs="Arial"/>
+          <w:b/>
+          <w:bCs/>
+          <w:color w:val="000000"/>
+          <w:sz w:val="22"/>
+          <w:szCs w:val="22"/>
+        </w:rPr>
+        <w:t xml:space="preserve"> </w:t>
+      </w:r>
     </w:p>
     <w:p>
       <w:pPr>
@@ -324,131 +538,302 @@
           <w:rFonts w:ascii="Times New Roman" w:hAnsi="Times New Roman" w:cs="Times New Roman"/>
         </w:rPr>
       </w:pPr>
-      <w:r>
-        <w:rPr>
-          <w:rFonts w:ascii="Arial" w:hAnsi="Arial" w:cs="Arial"/>
-          <w:color w:val="000000"/>
-          <w:sz w:val="22"/>
-          <w:szCs w:val="22"/>
-        </w:rPr>
-        <w:t xml:space="preserve">To reduce the data, we reduced the dimensionality of the data with PCA using 150 principal components and a regularization value of 0.0001 with the </w:t>
-      </w:r>
-      <w:proofErr w:type="spellStart"/>
-      <w:proofErr w:type="gramStart"/>
-      <w:r>
-        <w:rPr>
-          <w:rFonts w:ascii="Arial" w:hAnsi="Arial" w:cs="Arial"/>
-          <w:color w:val="000000"/>
-          <w:sz w:val="22"/>
-          <w:szCs w:val="22"/>
-        </w:rPr>
-        <w:t>pca</w:t>
-      </w:r>
-      <w:proofErr w:type="spellEnd"/>
-      <w:r>
-        <w:rPr>
-          <w:rFonts w:ascii="Arial" w:hAnsi="Arial" w:cs="Arial"/>
-          <w:color w:val="000000"/>
-          <w:sz w:val="22"/>
-          <w:szCs w:val="22"/>
-        </w:rPr>
-        <w:t>(</w:t>
-      </w:r>
-      <w:proofErr w:type="gramEnd"/>
-      <w:r>
-        <w:rPr>
-          <w:rFonts w:ascii="Arial" w:hAnsi="Arial" w:cs="Arial"/>
-          <w:color w:val="000000"/>
-          <w:sz w:val="22"/>
-          <w:szCs w:val="22"/>
-        </w:rPr>
-        <w:t xml:space="preserve">) function. We then ran a Gaussian Mixture Model to model the reduced training data with two clusters.  with </w:t>
-      </w:r>
-      <w:proofErr w:type="spellStart"/>
-      <w:proofErr w:type="gramStart"/>
-      <w:r>
-        <w:rPr>
-          <w:rFonts w:ascii="Arial" w:hAnsi="Arial" w:cs="Arial"/>
-          <w:color w:val="000000"/>
-          <w:sz w:val="22"/>
-          <w:szCs w:val="22"/>
-        </w:rPr>
-        <w:t>fitgmdist</w:t>
-      </w:r>
-      <w:proofErr w:type="spellEnd"/>
-      <w:r>
-        <w:rPr>
-          <w:rFonts w:ascii="Arial" w:hAnsi="Arial" w:cs="Arial"/>
-          <w:color w:val="000000"/>
-          <w:sz w:val="22"/>
-          <w:szCs w:val="22"/>
-        </w:rPr>
-        <w:t>(</w:t>
-      </w:r>
-      <w:proofErr w:type="gramEnd"/>
-      <w:r>
-        <w:rPr>
-          <w:rFonts w:ascii="Arial" w:hAnsi="Arial" w:cs="Arial"/>
-          <w:color w:val="000000"/>
-          <w:sz w:val="22"/>
-          <w:szCs w:val="22"/>
-        </w:rPr>
-        <w:t xml:space="preserve">). The training error was </w:t>
-      </w:r>
-    </w:p>
-    <w:p>
-      <w:pPr>
-        <w:rPr>
-          <w:rFonts w:ascii="Times New Roman" w:eastAsia="Times New Roman" w:hAnsi="Times New Roman" w:cs="Times New Roman"/>
-        </w:rPr>
-      </w:pPr>
-    </w:p>
-    <w:p>
-      <w:pPr>
-        <w:rPr>
-          <w:rFonts w:ascii="Times New Roman" w:hAnsi="Times New Roman" w:cs="Times New Roman"/>
-        </w:rPr>
-      </w:pPr>
-      <w:r>
-        <w:rPr>
-          <w:rFonts w:ascii="Arial" w:hAnsi="Arial" w:cs="Arial"/>
-          <w:color w:val="000000"/>
-          <w:sz w:val="22"/>
-          <w:szCs w:val="22"/>
-        </w:rPr>
-        <w:t xml:space="preserve">To run the </w:t>
-      </w:r>
-      <w:proofErr w:type="gramStart"/>
-      <w:r>
-        <w:rPr>
-          <w:rFonts w:ascii="Arial" w:hAnsi="Arial" w:cs="Arial"/>
-          <w:color w:val="000000"/>
-          <w:sz w:val="22"/>
-          <w:szCs w:val="22"/>
-        </w:rPr>
-        <w:t>model..</w:t>
-      </w:r>
-      <w:proofErr w:type="gramEnd"/>
-      <w:r>
-        <w:rPr>
-          <w:rFonts w:ascii="Arial" w:hAnsi="Arial" w:cs="Arial"/>
-          <w:color w:val="000000"/>
-          <w:sz w:val="22"/>
-          <w:szCs w:val="22"/>
-        </w:rPr>
-        <w:t xml:space="preserve"> </w:t>
-      </w:r>
-    </w:p>
-    <w:p>
-      <w:pPr>
-        <w:rPr>
-          <w:rFonts w:ascii="Times New Roman" w:eastAsia="Times New Roman" w:hAnsi="Times New Roman" w:cs="Times New Roman"/>
-        </w:rPr>
-      </w:pPr>
-    </w:p>
-    <w:p>
-      <w:bookmarkStart w:id="0" w:name="_GoBack"/>
-      <w:bookmarkEnd w:id="0"/>
+    </w:p>
+    <w:p>
+      <w:pPr>
+        <w:jc w:val="both"/>
+        <w:rPr>
+          <w:rFonts w:ascii="Arial" w:hAnsi="Arial" w:cs="Arial"/>
+          <w:color w:val="000000"/>
+          <w:sz w:val="22"/>
+          <w:szCs w:val="22"/>
+        </w:rPr>
+      </w:pPr>
+      <w:r>
+        <w:rPr>
+          <w:rFonts w:ascii="Arial" w:hAnsi="Arial" w:cs="Arial"/>
+          <w:color w:val="000000"/>
+          <w:sz w:val="22"/>
+          <w:szCs w:val="22"/>
+        </w:rPr>
+        <w:tab/>
+      </w:r>
+      <w:r>
+        <w:rPr>
+          <w:rFonts w:ascii="Arial" w:hAnsi="Arial" w:cs="Arial"/>
+          <w:color w:val="000000"/>
+          <w:sz w:val="22"/>
+          <w:szCs w:val="22"/>
+        </w:rPr>
+        <w:t>W</w:t>
+      </w:r>
+      <w:r>
+        <w:rPr>
+          <w:rFonts w:ascii="Arial" w:hAnsi="Arial" w:cs="Arial"/>
+          <w:color w:val="000000"/>
+          <w:sz w:val="22"/>
+          <w:szCs w:val="22"/>
+        </w:rPr>
+        <w:t>e reduced the dimensionalit</w:t>
+      </w:r>
+      <w:r>
+        <w:rPr>
+          <w:rFonts w:ascii="Arial" w:hAnsi="Arial" w:cs="Arial"/>
+          <w:color w:val="000000"/>
+          <w:sz w:val="22"/>
+          <w:szCs w:val="22"/>
+        </w:rPr>
+        <w:t xml:space="preserve">y of the </w:t>
+      </w:r>
+      <w:r>
+        <w:rPr>
+          <w:rFonts w:ascii="Arial" w:hAnsi="Arial" w:cs="Arial"/>
+          <w:color w:val="000000"/>
+          <w:sz w:val="22"/>
+          <w:szCs w:val="22"/>
+        </w:rPr>
+        <w:t xml:space="preserve">train_color.mat </w:t>
+      </w:r>
+      <w:r>
+        <w:rPr>
+          <w:rFonts w:ascii="Arial" w:hAnsi="Arial" w:cs="Arial"/>
+          <w:color w:val="000000"/>
+          <w:sz w:val="22"/>
+          <w:szCs w:val="22"/>
+        </w:rPr>
+        <w:t>data with PCA using 30</w:t>
+      </w:r>
+      <w:r>
+        <w:rPr>
+          <w:rFonts w:ascii="Arial" w:hAnsi="Arial" w:cs="Arial"/>
+          <w:color w:val="000000"/>
+          <w:sz w:val="22"/>
+          <w:szCs w:val="22"/>
+        </w:rPr>
+        <w:t xml:space="preserve"> pri</w:t>
+      </w:r>
+      <w:r>
+        <w:rPr>
+          <w:rFonts w:ascii="Arial" w:hAnsi="Arial" w:cs="Arial"/>
+          <w:color w:val="000000"/>
+          <w:sz w:val="22"/>
+          <w:szCs w:val="22"/>
+        </w:rPr>
+        <w:t xml:space="preserve">ncipal components, </w:t>
+      </w:r>
+      <w:r>
+        <w:rPr>
+          <w:rFonts w:ascii="Arial" w:hAnsi="Arial" w:cs="Arial"/>
+          <w:color w:val="000000"/>
+          <w:sz w:val="22"/>
+          <w:szCs w:val="22"/>
+        </w:rPr>
+        <w:t>a</w:t>
+      </w:r>
+      <w:r>
+        <w:rPr>
+          <w:rFonts w:ascii="Arial" w:hAnsi="Arial" w:cs="Arial"/>
+          <w:color w:val="000000"/>
+          <w:sz w:val="22"/>
+          <w:szCs w:val="22"/>
+        </w:rPr>
+        <w:t xml:space="preserve"> regularization value of 0.0001, and specified a diagonal covariance matrix </w:t>
+      </w:r>
+      <w:r>
+        <w:rPr>
+          <w:rFonts w:ascii="Arial" w:hAnsi="Arial" w:cs="Arial"/>
+          <w:color w:val="000000"/>
+          <w:sz w:val="22"/>
+          <w:szCs w:val="22"/>
+        </w:rPr>
+        <w:t xml:space="preserve">with the pca() function. </w:t>
+      </w:r>
+      <w:r>
+        <w:rPr>
+          <w:rFonts w:ascii="Arial" w:hAnsi="Arial" w:cs="Arial"/>
+          <w:color w:val="000000"/>
+          <w:sz w:val="22"/>
+          <w:szCs w:val="22"/>
+        </w:rPr>
+        <w:t>W</w:t>
+      </w:r>
+      <w:r>
+        <w:rPr>
+          <w:rFonts w:ascii="Arial" w:hAnsi="Arial" w:cs="Arial"/>
+          <w:color w:val="000000"/>
+          <w:sz w:val="22"/>
+          <w:szCs w:val="22"/>
+        </w:rPr>
+        <w:t xml:space="preserve">e ran </w:t>
+      </w:r>
+      <w:r>
+        <w:rPr>
+          <w:rFonts w:ascii="Arial" w:hAnsi="Arial" w:cs="Arial"/>
+          <w:color w:val="000000"/>
+          <w:sz w:val="22"/>
+          <w:szCs w:val="22"/>
+        </w:rPr>
+        <w:t>a G</w:t>
+      </w:r>
+      <w:r>
+        <w:rPr>
+          <w:rFonts w:ascii="Arial" w:hAnsi="Arial" w:cs="Arial"/>
+          <w:color w:val="000000"/>
+          <w:sz w:val="22"/>
+          <w:szCs w:val="22"/>
+        </w:rPr>
+        <w:t>aussian mixture m</w:t>
+      </w:r>
+      <w:r>
+        <w:rPr>
+          <w:rFonts w:ascii="Arial" w:hAnsi="Arial" w:cs="Arial"/>
+          <w:color w:val="000000"/>
+          <w:sz w:val="22"/>
+          <w:szCs w:val="22"/>
+        </w:rPr>
+        <w:t>odel to</w:t>
+      </w:r>
+      <w:r>
+        <w:rPr>
+          <w:rFonts w:ascii="Arial" w:hAnsi="Arial" w:cs="Arial"/>
+          <w:color w:val="000000"/>
+          <w:sz w:val="22"/>
+          <w:szCs w:val="22"/>
+        </w:rPr>
+        <w:t xml:space="preserve"> predict</w:t>
+      </w:r>
+      <w:r>
+        <w:rPr>
+          <w:rFonts w:ascii="Arial" w:hAnsi="Arial" w:cs="Arial"/>
+          <w:color w:val="000000"/>
+          <w:sz w:val="22"/>
+          <w:szCs w:val="22"/>
+        </w:rPr>
+        <w:t xml:space="preserve"> the reduced training data </w:t>
+      </w:r>
+      <w:r>
+        <w:rPr>
+          <w:rFonts w:ascii="Arial" w:hAnsi="Arial" w:cs="Arial"/>
+          <w:color w:val="000000"/>
+          <w:sz w:val="22"/>
+          <w:szCs w:val="22"/>
+        </w:rPr>
+        <w:t xml:space="preserve">of the colors with two clusters </w:t>
+      </w:r>
+      <w:r>
+        <w:rPr>
+          <w:rFonts w:ascii="Arial" w:hAnsi="Arial" w:cs="Arial"/>
+          <w:color w:val="000000"/>
+          <w:sz w:val="22"/>
+          <w:szCs w:val="22"/>
+        </w:rPr>
+        <w:t>with fitgmdist().</w:t>
+      </w:r>
+      <w:r>
+        <w:rPr>
+          <w:rFonts w:ascii="Arial" w:hAnsi="Arial" w:cs="Arial"/>
+          <w:color w:val="000000"/>
+          <w:sz w:val="22"/>
+          <w:szCs w:val="22"/>
+        </w:rPr>
+        <w:t> </w:t>
+      </w:r>
+      <w:r>
+        <w:rPr>
+          <w:rFonts w:ascii="Arial" w:hAnsi="Arial" w:cs="Arial"/>
+          <w:color w:val="000000"/>
+          <w:sz w:val="22"/>
+          <w:szCs w:val="22"/>
+        </w:rPr>
+        <w:t xml:space="preserve">We picked two clusters to represent the two outputs we are trying to predict </w:t>
+      </w:r>
+      <w:r>
+        <w:rPr>
+          <w:rFonts w:ascii="Arial" w:hAnsi="Arial" w:cs="Arial"/>
+          <w:color w:val="000000"/>
+          <w:sz w:val="22"/>
+          <w:szCs w:val="22"/>
+        </w:rPr>
+        <w:t xml:space="preserve">The </w:t>
+      </w:r>
+      <w:r>
+        <w:rPr>
+          <w:rFonts w:ascii="Arial" w:hAnsi="Arial" w:cs="Arial"/>
+          <w:color w:val="000000"/>
+          <w:sz w:val="22"/>
+          <w:szCs w:val="22"/>
+        </w:rPr>
+        <w:t>10-fold</w:t>
+      </w:r>
+      <w:r>
+        <w:rPr>
+          <w:rFonts w:ascii="Arial" w:hAnsi="Arial" w:cs="Arial"/>
+          <w:color w:val="000000"/>
+          <w:sz w:val="22"/>
+          <w:szCs w:val="22"/>
+        </w:rPr>
+        <w:t xml:space="preserve"> cross validation error was 0.4489. </w:t>
+      </w:r>
+    </w:p>
+    <w:p>
+      <w:pPr>
+        <w:jc w:val="both"/>
+      </w:pPr>
+      <w:r>
+        <w:rPr>
+          <w:rFonts w:ascii="Arial" w:hAnsi="Arial" w:cs="Arial"/>
+          <w:color w:val="000000"/>
+          <w:sz w:val="22"/>
+          <w:szCs w:val="22"/>
+        </w:rPr>
+        <w:tab/>
+        <w:t xml:space="preserve">To run the model </w:t>
+      </w:r>
+      <w:r>
+        <w:rPr>
+          <w:rFonts w:ascii="Arial" w:hAnsi="Arial" w:cs="Arial"/>
+          <w:color w:val="000000"/>
+          <w:sz w:val="22"/>
+          <w:szCs w:val="22"/>
+        </w:rPr>
+        <w:t xml:space="preserve">open </w:t>
+      </w:r>
+      <w:r>
+        <w:rPr>
+          <w:rFonts w:ascii="Arial" w:hAnsi="Arial" w:cs="Arial"/>
+          <w:color w:val="000000"/>
+          <w:sz w:val="22"/>
+          <w:szCs w:val="22"/>
+        </w:rPr>
+        <w:t xml:space="preserve">PCA_GMM.m </w:t>
+      </w:r>
+      <w:r>
+        <w:rPr>
+          <w:rFonts w:ascii="Arial" w:hAnsi="Arial" w:cs="Arial"/>
+          <w:color w:val="000000"/>
+          <w:sz w:val="22"/>
+          <w:szCs w:val="22"/>
+        </w:rPr>
+        <w:t>and run the function</w:t>
+      </w:r>
+      <w:r>
+        <w:rPr>
+          <w:rFonts w:ascii="Arial" w:hAnsi="Arial" w:cs="Arial"/>
+          <w:color w:val="000000"/>
+          <w:sz w:val="22"/>
+          <w:szCs w:val="22"/>
+        </w:rPr>
+        <w:t xml:space="preserve">. </w:t>
+      </w:r>
+      <w:r>
+        <w:rPr>
+          <w:rFonts w:ascii="Arial" w:hAnsi="Arial" w:cs="Arial"/>
+          <w:color w:val="000000"/>
+          <w:sz w:val="22"/>
+          <w:szCs w:val="22"/>
+        </w:rPr>
+        <w:t xml:space="preserve">The function takes in train_words.mat and train_words.mat and train_color.mat from the train_set folder and outputs the 10-fold cross validation error and the model. </w:t>
+      </w:r>
     </w:p>
     <w:sectPr>
       <w:pgSz w:w="12240" w:h="15840"/>

</xml_diff>

<commit_message>
update knnWords and description
</commit_message>
<xml_diff>
--- a/final submission/README.docx
+++ b/final submission/README.docx
@@ -39,27 +39,7 @@
           <w:sz w:val="22"/>
           <w:szCs w:val="22"/>
         </w:rPr>
-        <w:t xml:space="preserve">Francine Leech, </w:t>
-      </w:r>
-      <w:proofErr w:type="spellStart"/>
-      <w:r>
-        <w:rPr>
-          <w:rFonts w:ascii="Arial" w:hAnsi="Arial" w:cs="Arial"/>
-          <w:color w:val="000000"/>
-          <w:sz w:val="22"/>
-          <w:szCs w:val="22"/>
-        </w:rPr>
-        <w:t>Ziyin</w:t>
-      </w:r>
-      <w:proofErr w:type="spellEnd"/>
-      <w:r>
-        <w:rPr>
-          <w:rFonts w:ascii="Arial" w:hAnsi="Arial" w:cs="Arial"/>
-          <w:color w:val="000000"/>
-          <w:sz w:val="22"/>
-          <w:szCs w:val="22"/>
-        </w:rPr>
-        <w:t xml:space="preserve"> Qu, Chen Xiang</w:t>
+        <w:t>Francine Leech, Ziyin Qu, Chen Xiang</w:t>
       </w:r>
     </w:p>
     <w:p>
@@ -106,56 +86,16 @@
           <w:sz w:val="22"/>
           <w:szCs w:val="22"/>
         </w:rPr>
-        <w:t xml:space="preserve">The four we implemented were a generative model, discriminative model, and an instance based method with the text data in </w:t>
-      </w:r>
-      <w:proofErr w:type="spellStart"/>
-      <w:r>
-        <w:rPr>
-          <w:rFonts w:ascii="Arial" w:hAnsi="Arial" w:cs="Arial"/>
-          <w:color w:val="000000"/>
-          <w:sz w:val="22"/>
-          <w:szCs w:val="22"/>
-        </w:rPr>
-        <w:t>words_train.mat</w:t>
-      </w:r>
-      <w:proofErr w:type="spellEnd"/>
-      <w:r>
-        <w:rPr>
-          <w:rFonts w:ascii="Arial" w:hAnsi="Arial" w:cs="Arial"/>
-          <w:color w:val="000000"/>
-          <w:sz w:val="22"/>
-          <w:szCs w:val="22"/>
-        </w:rPr>
-        <w:t xml:space="preserve">. We used a semi-supervised dimensionality reduction method with a GMM model to predict the color data in </w:t>
-      </w:r>
-      <w:proofErr w:type="spellStart"/>
-      <w:r>
-        <w:rPr>
-          <w:rFonts w:ascii="Arial" w:hAnsi="Arial" w:cs="Arial"/>
-          <w:color w:val="000000"/>
-          <w:sz w:val="22"/>
-          <w:szCs w:val="22"/>
-        </w:rPr>
-        <w:t>train_color.m</w:t>
-      </w:r>
-      <w:r>
-        <w:rPr>
-          <w:rFonts w:ascii="Arial" w:hAnsi="Arial" w:cs="Arial"/>
-          <w:color w:val="000000"/>
-          <w:sz w:val="22"/>
-          <w:szCs w:val="22"/>
-        </w:rPr>
-        <w:t>at</w:t>
-      </w:r>
-      <w:proofErr w:type="spellEnd"/>
-      <w:r>
-        <w:rPr>
-          <w:rFonts w:ascii="Arial" w:hAnsi="Arial" w:cs="Arial"/>
-          <w:color w:val="000000"/>
-          <w:sz w:val="22"/>
-          <w:szCs w:val="22"/>
-        </w:rPr>
-        <w:t xml:space="preserve">. We used a 10-fold cross validation to calculate the average cross validation errors of the models. </w:t>
+        <w:t>The four we implemented were a generative model, discriminative model, and an instance based method with the text data in words_train.mat. We used a semi-supervised dimensionality reduction method with a GMM model to predict the color data in train_color.m</w:t>
+      </w:r>
+      <w:r>
+        <w:rPr>
+          <w:rFonts w:ascii="Arial" w:hAnsi="Arial" w:cs="Arial"/>
+          <w:color w:val="000000"/>
+          <w:sz w:val="22"/>
+          <w:szCs w:val="22"/>
+        </w:rPr>
+        <w:t xml:space="preserve">at. We used a 10-fold cross validation to calculate the average cross validation errors of the models. </w:t>
       </w:r>
     </w:p>
     <w:p>
@@ -208,58 +148,7 @@
           <w:szCs w:val="22"/>
         </w:rPr>
         <w:tab/>
-        <w:t xml:space="preserve">Our generative model was a Naive Bayes Model. We used the </w:t>
-      </w:r>
-      <w:proofErr w:type="spellStart"/>
-      <w:r>
-        <w:rPr>
-          <w:rFonts w:ascii="Arial" w:hAnsi="Arial" w:cs="Arial"/>
-          <w:color w:val="000000"/>
-          <w:sz w:val="22"/>
-          <w:szCs w:val="22"/>
-        </w:rPr>
-        <w:t>Matlab</w:t>
-      </w:r>
-      <w:proofErr w:type="spellEnd"/>
-      <w:r>
-        <w:rPr>
-          <w:rFonts w:ascii="Arial" w:hAnsi="Arial" w:cs="Arial"/>
-          <w:color w:val="000000"/>
-          <w:sz w:val="22"/>
-          <w:szCs w:val="22"/>
-        </w:rPr>
-        <w:t xml:space="preserve"> function, </w:t>
-      </w:r>
-      <w:proofErr w:type="spellStart"/>
-      <w:proofErr w:type="gramStart"/>
-      <w:r>
-        <w:rPr>
-          <w:rFonts w:ascii="Arial" w:hAnsi="Arial" w:cs="Arial"/>
-          <w:color w:val="000000"/>
-          <w:sz w:val="22"/>
-          <w:szCs w:val="22"/>
-        </w:rPr>
-        <w:t>fitcnb</w:t>
-      </w:r>
-      <w:proofErr w:type="spellEnd"/>
-      <w:r>
-        <w:rPr>
-          <w:rFonts w:ascii="Arial" w:hAnsi="Arial" w:cs="Arial"/>
-          <w:color w:val="000000"/>
-          <w:sz w:val="22"/>
-          <w:szCs w:val="22"/>
-        </w:rPr>
-        <w:t>(</w:t>
-      </w:r>
-      <w:proofErr w:type="gramEnd"/>
-      <w:r>
-        <w:rPr>
-          <w:rFonts w:ascii="Arial" w:hAnsi="Arial" w:cs="Arial"/>
-          <w:color w:val="000000"/>
-          <w:sz w:val="22"/>
-          <w:szCs w:val="22"/>
-        </w:rPr>
-        <w:t>) and set the distribution within the model as mul</w:t>
+        <w:t>Our generative model was a Naive Bayes Model. We used the Matlab function, fitcnb() and set the distribution within the model as mul</w:t>
       </w:r>
       <w:r>
         <w:rPr>
@@ -277,27 +166,7 @@
           <w:sz w:val="22"/>
           <w:szCs w:val="22"/>
         </w:rPr>
-        <w:t xml:space="preserve">had a </w:t>
-      </w:r>
-      <w:proofErr w:type="gramStart"/>
-      <w:r>
-        <w:rPr>
-          <w:rFonts w:ascii="Arial" w:hAnsi="Arial" w:cs="Arial"/>
-          <w:color w:val="000000"/>
-          <w:sz w:val="22"/>
-          <w:szCs w:val="22"/>
-        </w:rPr>
-        <w:t>10 fold</w:t>
-      </w:r>
-      <w:proofErr w:type="gramEnd"/>
-      <w:r>
-        <w:rPr>
-          <w:rFonts w:ascii="Arial" w:hAnsi="Arial" w:cs="Arial"/>
-          <w:color w:val="000000"/>
-          <w:sz w:val="22"/>
-          <w:szCs w:val="22"/>
-        </w:rPr>
-        <w:t xml:space="preserve"> cross validation</w:t>
+        <w:t>had a 10 fold cross validation</w:t>
       </w:r>
       <w:r>
         <w:rPr>
@@ -404,67 +273,7 @@
           <w:sz w:val="22"/>
           <w:szCs w:val="22"/>
         </w:rPr>
-        <w:t xml:space="preserve"> open </w:t>
-      </w:r>
-      <w:proofErr w:type="spellStart"/>
-      <w:r>
-        <w:rPr>
-          <w:rFonts w:ascii="Arial" w:hAnsi="Arial" w:cs="Arial"/>
-          <w:color w:val="000000"/>
-          <w:sz w:val="22"/>
-          <w:szCs w:val="22"/>
-        </w:rPr>
-        <w:t>NB_model.m</w:t>
-      </w:r>
-      <w:proofErr w:type="spellEnd"/>
-      <w:r>
-        <w:rPr>
-          <w:rFonts w:ascii="Arial" w:hAnsi="Arial" w:cs="Arial"/>
-          <w:color w:val="000000"/>
-          <w:sz w:val="22"/>
-          <w:szCs w:val="22"/>
-        </w:rPr>
-        <w:t xml:space="preserve"> and run the function. The function takes in </w:t>
-      </w:r>
-      <w:proofErr w:type="spellStart"/>
-      <w:r>
-        <w:rPr>
-          <w:rFonts w:ascii="Arial" w:hAnsi="Arial" w:cs="Arial"/>
-          <w:color w:val="000000"/>
-          <w:sz w:val="22"/>
-          <w:szCs w:val="22"/>
-        </w:rPr>
-        <w:t>train_words.mat</w:t>
-      </w:r>
-      <w:proofErr w:type="spellEnd"/>
-      <w:r>
-        <w:rPr>
-          <w:rFonts w:ascii="Arial" w:hAnsi="Arial" w:cs="Arial"/>
-          <w:color w:val="000000"/>
-          <w:sz w:val="22"/>
-          <w:szCs w:val="22"/>
-        </w:rPr>
-        <w:t xml:space="preserve"> from the </w:t>
-      </w:r>
-      <w:proofErr w:type="spellStart"/>
-      <w:r>
-        <w:rPr>
-          <w:rFonts w:ascii="Arial" w:hAnsi="Arial" w:cs="Arial"/>
-          <w:color w:val="000000"/>
-          <w:sz w:val="22"/>
-          <w:szCs w:val="22"/>
-        </w:rPr>
-        <w:t>train_set</w:t>
-      </w:r>
-      <w:proofErr w:type="spellEnd"/>
-      <w:r>
-        <w:rPr>
-          <w:rFonts w:ascii="Arial" w:hAnsi="Arial" w:cs="Arial"/>
-          <w:color w:val="000000"/>
-          <w:sz w:val="22"/>
-          <w:szCs w:val="22"/>
-        </w:rPr>
-        <w:t xml:space="preserve"> folder and outputs the 10-fold cross validation error and the model.  </w:t>
+        <w:t xml:space="preserve"> open NB_model.m and run the function. The function takes in train_words.mat from the train_set folder and outputs the 10-fold cross validation error and the model.  </w:t>
       </w:r>
     </w:p>
     <w:p>
@@ -516,30 +325,8 @@
           <w:szCs w:val="22"/>
         </w:rPr>
         <w:tab/>
-        <w:t xml:space="preserve">The discriminative model we fit was a cross-validated SVM classifier. The model classifies the tweet as 0 or 1 using </w:t>
-      </w:r>
-      <w:proofErr w:type="spellStart"/>
-      <w:proofErr w:type="gramStart"/>
-      <w:r>
-        <w:rPr>
-          <w:rFonts w:ascii="Arial" w:hAnsi="Arial" w:cs="Arial"/>
-          <w:color w:val="000000"/>
-          <w:sz w:val="22"/>
-          <w:szCs w:val="22"/>
-        </w:rPr>
-        <w:t>fitcsvm</w:t>
-      </w:r>
-      <w:proofErr w:type="spellEnd"/>
-      <w:r>
-        <w:rPr>
-          <w:rFonts w:ascii="Arial" w:hAnsi="Arial" w:cs="Arial"/>
-          <w:color w:val="000000"/>
-          <w:sz w:val="22"/>
-          <w:szCs w:val="22"/>
-        </w:rPr>
-        <w:t>(</w:t>
-      </w:r>
-      <w:proofErr w:type="gramEnd"/>
+        <w:t>The discriminative model we fit was a cross-validated SVM classifier. The model classifies the tweet as 0 or 1 using fitcsvm(</w:t>
+      </w:r>
       <w:r>
         <w:rPr>
           <w:rFonts w:ascii="Arial" w:hAnsi="Arial" w:cs="Arial"/>
@@ -597,47 +384,7 @@
           <w:sz w:val="22"/>
           <w:szCs w:val="22"/>
         </w:rPr>
-        <w:t xml:space="preserve">To run the model open, … and run the file. The input of the model is </w:t>
-      </w:r>
-      <w:proofErr w:type="spellStart"/>
-      <w:r>
-        <w:rPr>
-          <w:rFonts w:ascii="Arial" w:hAnsi="Arial" w:cs="Arial"/>
-          <w:color w:val="000000"/>
-          <w:sz w:val="22"/>
-          <w:szCs w:val="22"/>
-        </w:rPr>
-        <w:t>train_words.mat</w:t>
-      </w:r>
-      <w:proofErr w:type="spellEnd"/>
-      <w:r>
-        <w:rPr>
-          <w:rFonts w:ascii="Arial" w:hAnsi="Arial" w:cs="Arial"/>
-          <w:color w:val="000000"/>
-          <w:sz w:val="22"/>
-          <w:szCs w:val="22"/>
-        </w:rPr>
-        <w:t xml:space="preserve"> from the </w:t>
-      </w:r>
-      <w:proofErr w:type="spellStart"/>
-      <w:r>
-        <w:rPr>
-          <w:rFonts w:ascii="Arial" w:hAnsi="Arial" w:cs="Arial"/>
-          <w:color w:val="000000"/>
-          <w:sz w:val="22"/>
-          <w:szCs w:val="22"/>
-        </w:rPr>
-        <w:t>train_set</w:t>
-      </w:r>
-      <w:proofErr w:type="spellEnd"/>
-      <w:r>
-        <w:rPr>
-          <w:rFonts w:ascii="Arial" w:hAnsi="Arial" w:cs="Arial"/>
-          <w:color w:val="000000"/>
-          <w:sz w:val="22"/>
-          <w:szCs w:val="22"/>
-        </w:rPr>
-        <w:t xml:space="preserve"> fold</w:t>
+        <w:t>To run the model open, … and run the file. The input of the model is train_words.mat from the train_set fold</w:t>
       </w:r>
       <w:r>
         <w:rPr>
@@ -763,38 +510,7 @@
           <w:sz w:val="22"/>
           <w:szCs w:val="22"/>
         </w:rPr>
-        <w:t xml:space="preserve">We used the MATLAB function, </w:t>
-      </w:r>
-      <w:proofErr w:type="spellStart"/>
-      <w:proofErr w:type="gramStart"/>
-      <w:r>
-        <w:rPr>
-          <w:rFonts w:ascii="Arial" w:hAnsi="Arial" w:cs="Arial"/>
-          <w:color w:val="000000"/>
-          <w:sz w:val="22"/>
-          <w:szCs w:val="22"/>
-        </w:rPr>
-        <w:t>fitcknn</w:t>
-      </w:r>
-      <w:proofErr w:type="spellEnd"/>
-      <w:r>
-        <w:rPr>
-          <w:rFonts w:ascii="Arial" w:hAnsi="Arial" w:cs="Arial"/>
-          <w:color w:val="000000"/>
-          <w:sz w:val="22"/>
-          <w:szCs w:val="22"/>
-        </w:rPr>
-        <w:t>(</w:t>
-      </w:r>
-      <w:proofErr w:type="gramEnd"/>
-      <w:r>
-        <w:rPr>
-          <w:rFonts w:ascii="Arial" w:hAnsi="Arial" w:cs="Arial"/>
-          <w:color w:val="000000"/>
-          <w:sz w:val="22"/>
-          <w:szCs w:val="22"/>
-        </w:rPr>
-        <w:t>), with K = 449 number of neighbors and the spearman distance. We use 10-fold cross validation to determine these specifications. The 10-</w:t>
+        <w:t>We used the MATLAB function, fitcknn(), with K = 449 number of neighbors and the spearman distance. We use 10-fold cross validation to determine these specifications. The 10-</w:t>
       </w:r>
       <w:r>
         <w:rPr>
@@ -812,7 +528,18 @@
           <w:sz w:val="22"/>
           <w:szCs w:val="22"/>
         </w:rPr>
-        <w:t>0.2829.</w:t>
+        <w:t>0.2798</w:t>
+      </w:r>
+      <w:bookmarkStart w:id="0" w:name="_GoBack"/>
+      <w:bookmarkEnd w:id="0"/>
+      <w:r>
+        <w:rPr>
+          <w:rFonts w:ascii="Arial" w:hAnsi="Arial" w:cs="Arial"/>
+          <w:color w:val="000000"/>
+          <w:sz w:val="22"/>
+          <w:szCs w:val="22"/>
+        </w:rPr>
+        <w:t>.</w:t>
       </w:r>
     </w:p>
     <w:p>
@@ -844,38 +571,17 @@
           <w:sz w:val="22"/>
           <w:szCs w:val="22"/>
         </w:rPr>
-        <w:t xml:space="preserve"> </w:t>
-      </w:r>
-      <w:proofErr w:type="spellStart"/>
-      <w:r>
-        <w:rPr>
-          <w:rFonts w:ascii="Arial" w:hAnsi="Arial" w:cs="Arial"/>
-          <w:color w:val="000000"/>
-          <w:sz w:val="22"/>
-          <w:szCs w:val="22"/>
-        </w:rPr>
-        <w:t>knn</w:t>
-      </w:r>
-      <w:r>
-        <w:rPr>
-          <w:rFonts w:ascii="Arial" w:hAnsi="Arial" w:cs="Arial"/>
-          <w:color w:val="000000"/>
-          <w:sz w:val="22"/>
-          <w:szCs w:val="22"/>
-        </w:rPr>
-        <w:t>Words.m</w:t>
-      </w:r>
-      <w:proofErr w:type="spellEnd"/>
-      <w:r>
-        <w:rPr>
-          <w:rFonts w:ascii="Arial" w:hAnsi="Arial" w:cs="Arial"/>
-          <w:color w:val="000000"/>
-          <w:sz w:val="22"/>
-          <w:szCs w:val="22"/>
-        </w:rPr>
-        <w:t xml:space="preserve"> and run the file. The input of the model is </w:t>
-      </w:r>
-      <w:proofErr w:type="spellStart"/>
+        <w:t xml:space="preserve"> knn</w:t>
+      </w:r>
+      <w:r>
+        <w:rPr>
+          <w:rFonts w:ascii="Arial" w:hAnsi="Arial" w:cs="Arial"/>
+          <w:color w:val="000000"/>
+          <w:sz w:val="22"/>
+          <w:szCs w:val="22"/>
+        </w:rPr>
+        <w:t xml:space="preserve">Words.m and run the file. The input of the model is </w:t>
+      </w:r>
       <w:r>
         <w:rPr>
           <w:rFonts w:ascii="Arial" w:hAnsi="Arial" w:cs="Arial"/>
@@ -885,35 +591,14 @@
         </w:rPr>
         <w:t>train_words.mat</w:t>
       </w:r>
-      <w:proofErr w:type="spellEnd"/>
-      <w:r>
-        <w:rPr>
-          <w:rFonts w:ascii="Arial" w:hAnsi="Arial" w:cs="Arial"/>
-          <w:color w:val="000000"/>
-          <w:sz w:val="22"/>
-          <w:szCs w:val="22"/>
-        </w:rPr>
-        <w:t xml:space="preserve"> from the </w:t>
-      </w:r>
-      <w:proofErr w:type="spellStart"/>
-      <w:r>
-        <w:rPr>
-          <w:rFonts w:ascii="Arial" w:hAnsi="Arial" w:cs="Arial"/>
-          <w:color w:val="000000"/>
-          <w:sz w:val="22"/>
-          <w:szCs w:val="22"/>
-        </w:rPr>
-        <w:t>train_set</w:t>
-      </w:r>
-      <w:proofErr w:type="spellEnd"/>
-      <w:r>
-        <w:rPr>
-          <w:rFonts w:ascii="Arial" w:hAnsi="Arial" w:cs="Arial"/>
-          <w:color w:val="000000"/>
-          <w:sz w:val="22"/>
-          <w:szCs w:val="22"/>
-        </w:rPr>
-        <w:t xml:space="preserve"> folder. The</w:t>
+      <w:r>
+        <w:rPr>
+          <w:rFonts w:ascii="Arial" w:hAnsi="Arial" w:cs="Arial"/>
+          <w:color w:val="000000"/>
+          <w:sz w:val="22"/>
+          <w:szCs w:val="22"/>
+        </w:rPr>
+        <w:t xml:space="preserve"> from the train_set folder. The</w:t>
       </w:r>
       <w:r>
         <w:rPr>
@@ -1012,98 +697,16 @@
           <w:szCs w:val="22"/>
         </w:rPr>
         <w:tab/>
-        <w:t xml:space="preserve">We reduced the dimensionality of the </w:t>
-      </w:r>
-      <w:proofErr w:type="spellStart"/>
-      <w:r>
-        <w:rPr>
-          <w:rFonts w:ascii="Arial" w:hAnsi="Arial" w:cs="Arial"/>
-          <w:color w:val="000000"/>
-          <w:sz w:val="22"/>
-          <w:szCs w:val="22"/>
-        </w:rPr>
-        <w:t>train_color.mat</w:t>
-      </w:r>
-      <w:proofErr w:type="spellEnd"/>
-      <w:r>
-        <w:rPr>
-          <w:rFonts w:ascii="Arial" w:hAnsi="Arial" w:cs="Arial"/>
-          <w:color w:val="000000"/>
-          <w:sz w:val="22"/>
-          <w:szCs w:val="22"/>
-        </w:rPr>
-        <w:t xml:space="preserve"> data with PCA using 30 principal components, a regularization value of 0.0001, and specifi</w:t>
-      </w:r>
-      <w:r>
-        <w:rPr>
-          <w:rFonts w:ascii="Arial" w:hAnsi="Arial" w:cs="Arial"/>
-          <w:color w:val="000000"/>
-          <w:sz w:val="22"/>
-          <w:szCs w:val="22"/>
-        </w:rPr>
-        <w:t xml:space="preserve">ed a diagonal covariance matrix with the </w:t>
-      </w:r>
-      <w:proofErr w:type="spellStart"/>
-      <w:proofErr w:type="gramStart"/>
-      <w:r>
-        <w:rPr>
-          <w:rFonts w:ascii="Arial" w:hAnsi="Arial" w:cs="Arial"/>
-          <w:color w:val="000000"/>
-          <w:sz w:val="22"/>
-          <w:szCs w:val="22"/>
-        </w:rPr>
-        <w:t>pca</w:t>
-      </w:r>
-      <w:proofErr w:type="spellEnd"/>
-      <w:r>
-        <w:rPr>
-          <w:rFonts w:ascii="Arial" w:hAnsi="Arial" w:cs="Arial"/>
-          <w:color w:val="000000"/>
-          <w:sz w:val="22"/>
-          <w:szCs w:val="22"/>
-        </w:rPr>
-        <w:t>(</w:t>
-      </w:r>
-      <w:proofErr w:type="gramEnd"/>
-      <w:r>
-        <w:rPr>
-          <w:rFonts w:ascii="Arial" w:hAnsi="Arial" w:cs="Arial"/>
-          <w:color w:val="000000"/>
-          <w:sz w:val="22"/>
-          <w:szCs w:val="22"/>
-        </w:rPr>
-        <w:t xml:space="preserve">) function. We ran a Gaussian mixture model to predict the reduced training data of the colors with two clusters with </w:t>
-      </w:r>
-      <w:proofErr w:type="spellStart"/>
-      <w:proofErr w:type="gramStart"/>
-      <w:r>
-        <w:rPr>
-          <w:rFonts w:ascii="Arial" w:hAnsi="Arial" w:cs="Arial"/>
-          <w:color w:val="000000"/>
-          <w:sz w:val="22"/>
-          <w:szCs w:val="22"/>
-        </w:rPr>
-        <w:t>fitgmdist</w:t>
-      </w:r>
-      <w:proofErr w:type="spellEnd"/>
-      <w:r>
-        <w:rPr>
-          <w:rFonts w:ascii="Arial" w:hAnsi="Arial" w:cs="Arial"/>
-          <w:color w:val="000000"/>
-          <w:sz w:val="22"/>
-          <w:szCs w:val="22"/>
-        </w:rPr>
-        <w:t>(</w:t>
-      </w:r>
-      <w:proofErr w:type="gramEnd"/>
-      <w:r>
-        <w:rPr>
-          <w:rFonts w:ascii="Arial" w:hAnsi="Arial" w:cs="Arial"/>
-          <w:color w:val="000000"/>
-          <w:sz w:val="22"/>
-          <w:szCs w:val="22"/>
-        </w:rPr>
-        <w:t>). We picked two clusters to represent the two outputs we are trying to predict The</w:t>
+        <w:t>We reduced the dimensionality of the train_color.mat data with PCA using 30 principal components, a regularization value of 0.0001, and specifi</w:t>
+      </w:r>
+      <w:r>
+        <w:rPr>
+          <w:rFonts w:ascii="Arial" w:hAnsi="Arial" w:cs="Arial"/>
+          <w:color w:val="000000"/>
+          <w:sz w:val="22"/>
+          <w:szCs w:val="22"/>
+        </w:rPr>
+        <w:t>ed a diagonal covariance matrix with the pca() function. We ran a Gaussian mixture model to predict the reduced training data of the colors with two clusters with fitgmdist(). We picked two clusters to represent the two outputs we are trying to predict The</w:t>
       </w:r>
       <w:r>
         <w:rPr>
@@ -1133,87 +736,16 @@
           <w:szCs w:val="22"/>
         </w:rPr>
         <w:tab/>
-        <w:t xml:space="preserve">To run the model open </w:t>
-      </w:r>
-      <w:proofErr w:type="spellStart"/>
-      <w:r>
-        <w:rPr>
-          <w:rFonts w:ascii="Arial" w:hAnsi="Arial" w:cs="Arial"/>
-          <w:color w:val="000000"/>
-          <w:sz w:val="22"/>
-          <w:szCs w:val="22"/>
-        </w:rPr>
-        <w:t>PCA_GMM.m</w:t>
-      </w:r>
-      <w:proofErr w:type="spellEnd"/>
-      <w:r>
-        <w:rPr>
-          <w:rFonts w:ascii="Arial" w:hAnsi="Arial" w:cs="Arial"/>
-          <w:color w:val="000000"/>
-          <w:sz w:val="22"/>
-          <w:szCs w:val="22"/>
-        </w:rPr>
-        <w:t xml:space="preserve"> and run the function. The function takes in </w:t>
-      </w:r>
-      <w:proofErr w:type="spellStart"/>
-      <w:r>
-        <w:rPr>
-          <w:rFonts w:ascii="Arial" w:hAnsi="Arial" w:cs="Arial"/>
-          <w:color w:val="000000"/>
-          <w:sz w:val="22"/>
-          <w:szCs w:val="22"/>
-        </w:rPr>
-        <w:t>train_words.mat</w:t>
-      </w:r>
-      <w:proofErr w:type="spellEnd"/>
-      <w:r>
-        <w:rPr>
-          <w:rFonts w:ascii="Arial" w:hAnsi="Arial" w:cs="Arial"/>
-          <w:color w:val="000000"/>
-          <w:sz w:val="22"/>
-          <w:szCs w:val="22"/>
-        </w:rPr>
-        <w:t xml:space="preserve"> and </w:t>
-      </w:r>
-      <w:proofErr w:type="spellStart"/>
-      <w:r>
-        <w:rPr>
-          <w:rFonts w:ascii="Arial" w:hAnsi="Arial" w:cs="Arial"/>
-          <w:color w:val="000000"/>
-          <w:sz w:val="22"/>
-          <w:szCs w:val="22"/>
-        </w:rPr>
-        <w:t>train_color.mat</w:t>
-      </w:r>
-      <w:proofErr w:type="spellEnd"/>
-      <w:r>
-        <w:rPr>
-          <w:rFonts w:ascii="Arial" w:hAnsi="Arial" w:cs="Arial"/>
-          <w:color w:val="000000"/>
-          <w:sz w:val="22"/>
-          <w:szCs w:val="22"/>
-        </w:rPr>
-        <w:t xml:space="preserve"> from the </w:t>
-      </w:r>
-      <w:proofErr w:type="spellStart"/>
-      <w:r>
-        <w:rPr>
-          <w:rFonts w:ascii="Arial" w:hAnsi="Arial" w:cs="Arial"/>
-          <w:color w:val="000000"/>
-          <w:sz w:val="22"/>
-          <w:szCs w:val="22"/>
-        </w:rPr>
-        <w:t>train_set</w:t>
-      </w:r>
-      <w:proofErr w:type="spellEnd"/>
-      <w:r>
-        <w:rPr>
-          <w:rFonts w:ascii="Arial" w:hAnsi="Arial" w:cs="Arial"/>
-          <w:color w:val="000000"/>
-          <w:sz w:val="22"/>
-          <w:szCs w:val="22"/>
-        </w:rPr>
-        <w:t xml:space="preserve"> folder and outputs the 10-fold cross validation error and t</w:t>
+        <w:t xml:space="preserve">To run the model open PCA_GMM.m and run the function. The function takes in </w:t>
+      </w:r>
+      <w:r>
+        <w:rPr>
+          <w:rFonts w:ascii="Arial" w:hAnsi="Arial" w:cs="Arial"/>
+          <w:color w:val="000000"/>
+          <w:sz w:val="22"/>
+          <w:szCs w:val="22"/>
+        </w:rPr>
+        <w:t>train_words.mat and train_color.mat from the train_set folder and outputs the 10-fold cross validation error and t</w:t>
       </w:r>
       <w:r>
         <w:rPr>
@@ -1258,18 +790,7 @@
           <w:sz w:val="22"/>
           <w:szCs w:val="22"/>
         </w:rPr>
-        <w:t>Overall we found that the generative model had the lowe</w:t>
-      </w:r>
-      <w:bookmarkStart w:id="0" w:name="_GoBack"/>
-      <w:bookmarkEnd w:id="0"/>
-      <w:r>
-        <w:rPr>
-          <w:rFonts w:ascii="Arial" w:hAnsi="Arial" w:cs="Arial"/>
-          <w:color w:val="000000"/>
-          <w:sz w:val="22"/>
-          <w:szCs w:val="22"/>
-        </w:rPr>
-        <w:t xml:space="preserve">st error, followed by the </w:t>
+        <w:t xml:space="preserve">Overall we found that the generative model had the lowest error, followed by the </w:t>
       </w:r>
     </w:p>
     <w:sectPr>

</xml_diff>